<commit_message>
Se agregan los PFA
</commit_message>
<xml_diff>
--- a/PTOS FUNCION PRODUCTO.docx
+++ b/PTOS FUNCION PRODUCTO.docx
@@ -1,6 +1,6 @@
 
 <file path=word/document.xml><?xml version="1.0" encoding="utf-8"?>
-<w:document xmlns:wpc="http://schemas.microsoft.com/office/word/2010/wordprocessingCanvas" xmlns:mc="http://schemas.openxmlformats.org/markup-compatibility/2006" xmlns:o="urn:schemas-microsoft-com:office:office" xmlns:r="http://schemas.openxmlformats.org/officeDocument/2006/relationships" xmlns:m="http://schemas.openxmlformats.org/officeDocument/2006/math" xmlns:v="urn:schemas-microsoft-com:vml" xmlns:wp14="http://schemas.microsoft.com/office/word/2010/wordprocessingDrawing" xmlns:wp="http://schemas.openxmlformats.org/drawingml/2006/wordprocessingDrawing" xmlns:w10="urn:schemas-microsoft-com:office:word" xmlns:w="http://schemas.openxmlformats.org/wordprocessingml/2006/main" xmlns:w14="http://schemas.microsoft.com/office/word/2010/wordml" xmlns:w15="http://schemas.microsoft.com/office/word/2012/wordml" xmlns:wpg="http://schemas.microsoft.com/office/word/2010/wordprocessingGroup" xmlns:wpi="http://schemas.microsoft.com/office/word/2010/wordprocessingInk" xmlns:wne="http://schemas.microsoft.com/office/word/2006/wordml" xmlns:wps="http://schemas.microsoft.com/office/word/2010/wordprocessingShape" mc:Ignorable="w14 w15 wp14">
+<w:document xmlns:wpc="http://schemas.microsoft.com/office/word/2010/wordprocessingCanvas" xmlns:cx="http://schemas.microsoft.com/office/drawing/2014/chartex" xmlns:cx1="http://schemas.microsoft.com/office/drawing/2015/9/8/chartex" xmlns:cx2="http://schemas.microsoft.com/office/drawing/2015/10/21/chartex" xmlns:cx3="http://schemas.microsoft.com/office/drawing/2016/5/9/chartex" xmlns:cx4="http://schemas.microsoft.com/office/drawing/2016/5/10/chartex" xmlns:cx5="http://schemas.microsoft.com/office/drawing/2016/5/11/chartex" xmlns:cx6="http://schemas.microsoft.com/office/drawing/2016/5/12/chartex" xmlns:cx7="http://schemas.microsoft.com/office/drawing/2016/5/13/chartex" xmlns:cx8="http://schemas.microsoft.com/office/drawing/2016/5/14/chartex" xmlns:mc="http://schemas.openxmlformats.org/markup-compatibility/2006" xmlns:aink="http://schemas.microsoft.com/office/drawing/2016/ink" xmlns:am3d="http://schemas.microsoft.com/office/drawing/2017/model3d" xmlns:o="urn:schemas-microsoft-com:office:office" xmlns:r="http://schemas.openxmlformats.org/officeDocument/2006/relationships" xmlns:m="http://schemas.openxmlformats.org/officeDocument/2006/math" xmlns:v="urn:schemas-microsoft-com:vml" xmlns:wp14="http://schemas.microsoft.com/office/word/2010/wordprocessingDrawing" xmlns:wp="http://schemas.openxmlformats.org/drawingml/2006/wordprocessingDrawing" xmlns:w10="urn:schemas-microsoft-com:office:word" xmlns:w="http://schemas.openxmlformats.org/wordprocessingml/2006/main" xmlns:w14="http://schemas.microsoft.com/office/word/2010/wordml" xmlns:w15="http://schemas.microsoft.com/office/word/2012/wordml" xmlns:w16se="http://schemas.microsoft.com/office/word/2015/wordml/symex" xmlns:wpg="http://schemas.microsoft.com/office/word/2010/wordprocessingGroup" xmlns:wpi="http://schemas.microsoft.com/office/word/2010/wordprocessingInk" xmlns:wne="http://schemas.microsoft.com/office/word/2006/wordml" xmlns:wps="http://schemas.microsoft.com/office/word/2010/wordprocessingShape" mc:Ignorable="w14 w15 w16se wp14">
   <w:body>
     <w:p>
       <w:r>
@@ -492,17 +492,7 @@
           <w:szCs w:val="24"/>
           <w:lang w:val="es-ES"/>
         </w:rPr>
-        <w:t>Vinjoy</w:t>
-      </w:r>
-      <w:bookmarkStart w:id="0" w:name="_GoBack"/>
-      <w:bookmarkEnd w:id="0"/>
-      <w:r>
-        <w:rPr>
-          <w:sz w:val="24"/>
-          <w:szCs w:val="24"/>
-          <w:lang w:val="es-ES"/>
-        </w:rPr>
-        <w:t>, Marcelo Daniel</w:t>
+        <w:t>Vinjoy, Marcelo Daniel</w:t>
       </w:r>
     </w:p>
     <w:p>
@@ -1097,9 +1087,13 @@
           <w:szCs w:val="24"/>
           <w:lang w:eastAsia="es-AR"/>
         </w:rPr>
-        <w:t xml:space="preserve">Editorial </w:t>
-      </w:r>
-      <w:r>
+        <w:t>Editorial (2 atributos)</w:t>
+      </w:r>
+    </w:p>
+    <w:p>
+      <w:pPr>
+        <w:spacing w:after="0" w:line="240" w:lineRule="auto"/>
+        <w:ind w:firstLine="708"/>
         <w:rPr>
           <w:rFonts w:asciiTheme="majorHAnsi" w:eastAsia="Times New Roman" w:hAnsiTheme="majorHAnsi" w:cstheme="majorHAnsi"/>
           <w:b/>
@@ -1108,13 +1102,8 @@
           <w:szCs w:val="24"/>
           <w:lang w:eastAsia="es-AR"/>
         </w:rPr>
-        <w:t>(2 atributos)</w:t>
-      </w:r>
-    </w:p>
-    <w:p>
-      <w:pPr>
-        <w:spacing w:after="0" w:line="240" w:lineRule="auto"/>
-        <w:ind w:firstLine="708"/>
+      </w:pPr>
+      <w:r>
         <w:rPr>
           <w:rFonts w:asciiTheme="majorHAnsi" w:eastAsia="Times New Roman" w:hAnsiTheme="majorHAnsi" w:cstheme="majorHAnsi"/>
           <w:b/>
@@ -1123,7 +1112,8 @@
           <w:szCs w:val="24"/>
           <w:lang w:eastAsia="es-AR"/>
         </w:rPr>
-      </w:pPr>
+        <w:t>U</w:t>
+      </w:r>
       <w:r>
         <w:rPr>
           <w:rFonts w:asciiTheme="majorHAnsi" w:eastAsia="Times New Roman" w:hAnsiTheme="majorHAnsi" w:cstheme="majorHAnsi"/>
@@ -1133,7 +1123,7 @@
           <w:szCs w:val="24"/>
           <w:lang w:eastAsia="es-AR"/>
         </w:rPr>
-        <w:t>U</w:t>
+        <w:t xml:space="preserve">suario </w:t>
       </w:r>
       <w:r>
         <w:rPr>
@@ -1144,9 +1134,13 @@
           <w:szCs w:val="24"/>
           <w:lang w:eastAsia="es-AR"/>
         </w:rPr>
-        <w:t xml:space="preserve">suario </w:t>
-      </w:r>
-      <w:r>
+        <w:t>(2 atributos)</w:t>
+      </w:r>
+    </w:p>
+    <w:p>
+      <w:pPr>
+        <w:spacing w:after="0" w:line="240" w:lineRule="auto"/>
+        <w:ind w:firstLine="708"/>
         <w:rPr>
           <w:rFonts w:asciiTheme="majorHAnsi" w:eastAsia="Times New Roman" w:hAnsiTheme="majorHAnsi" w:cstheme="majorHAnsi"/>
           <w:b/>
@@ -1155,13 +1149,8 @@
           <w:szCs w:val="24"/>
           <w:lang w:eastAsia="es-AR"/>
         </w:rPr>
-        <w:t>(2 atributos)</w:t>
-      </w:r>
-    </w:p>
-    <w:p>
-      <w:pPr>
-        <w:spacing w:after="0" w:line="240" w:lineRule="auto"/>
-        <w:ind w:firstLine="708"/>
+      </w:pPr>
+      <w:r>
         <w:rPr>
           <w:rFonts w:asciiTheme="majorHAnsi" w:eastAsia="Times New Roman" w:hAnsiTheme="majorHAnsi" w:cstheme="majorHAnsi"/>
           <w:b/>
@@ -1170,7 +1159,8 @@
           <w:szCs w:val="24"/>
           <w:lang w:eastAsia="es-AR"/>
         </w:rPr>
-      </w:pPr>
+        <w:t>L</w:t>
+      </w:r>
       <w:r>
         <w:rPr>
           <w:rFonts w:asciiTheme="majorHAnsi" w:eastAsia="Times New Roman" w:hAnsiTheme="majorHAnsi" w:cstheme="majorHAnsi"/>
@@ -1180,7 +1170,7 @@
           <w:szCs w:val="24"/>
           <w:lang w:eastAsia="es-AR"/>
         </w:rPr>
-        <w:t>L</w:t>
+        <w:t xml:space="preserve">ibro </w:t>
       </w:r>
       <w:r>
         <w:rPr>
@@ -1191,29 +1181,7 @@
           <w:szCs w:val="24"/>
           <w:lang w:eastAsia="es-AR"/>
         </w:rPr>
-        <w:t xml:space="preserve">ibro </w:t>
-      </w:r>
-      <w:r>
-        <w:rPr>
-          <w:rFonts w:asciiTheme="majorHAnsi" w:eastAsia="Times New Roman" w:hAnsiTheme="majorHAnsi" w:cstheme="majorHAnsi"/>
-          <w:b/>
-          <w:i/>
-          <w:sz w:val="24"/>
-          <w:szCs w:val="24"/>
-          <w:lang w:eastAsia="es-AR"/>
-        </w:rPr>
-        <w:t>(6</w:t>
-      </w:r>
-      <w:r>
-        <w:rPr>
-          <w:rFonts w:asciiTheme="majorHAnsi" w:eastAsia="Times New Roman" w:hAnsiTheme="majorHAnsi" w:cstheme="majorHAnsi"/>
-          <w:b/>
-          <w:i/>
-          <w:sz w:val="24"/>
-          <w:szCs w:val="24"/>
-          <w:lang w:eastAsia="es-AR"/>
-        </w:rPr>
-        <w:t xml:space="preserve"> atributos)</w:t>
+        <w:t>(6 atributos)</w:t>
       </w:r>
     </w:p>
     <w:p>
@@ -1489,17 +1457,7 @@
           <w:szCs w:val="24"/>
           <w:lang w:eastAsia="es-AR"/>
         </w:rPr>
-        <w:t>Loguear Usuario</w:t>
-      </w:r>
-      <w:r>
-        <w:rPr>
-          <w:rFonts w:eastAsia="Times New Roman" w:cstheme="minorHAnsi"/>
-          <w:i/>
-          <w:sz w:val="24"/>
-          <w:szCs w:val="24"/>
-          <w:lang w:eastAsia="es-AR"/>
-        </w:rPr>
-        <w:t>:</w:t>
+        <w:t>Loguear Usuario:</w:t>
       </w:r>
       <w:r>
         <w:rPr>
@@ -1561,53 +1519,16 @@
           <w:szCs w:val="24"/>
           <w:lang w:eastAsia="es-AR"/>
         </w:rPr>
-        <w:t>Búsqueda por Autor</w:t>
-      </w:r>
-      <w:r>
-        <w:rPr>
-          <w:rFonts w:eastAsia="Times New Roman" w:cstheme="minorHAnsi"/>
-          <w:i/>
-          <w:sz w:val="24"/>
-          <w:szCs w:val="24"/>
-          <w:lang w:eastAsia="es-AR"/>
-        </w:rPr>
-        <w:t>:</w:t>
-      </w:r>
-      <w:r>
-        <w:rPr>
-          <w:rFonts w:eastAsia="Times New Roman" w:cstheme="minorHAnsi"/>
-          <w:sz w:val="24"/>
-          <w:szCs w:val="24"/>
-          <w:lang w:eastAsia="es-AR"/>
-        </w:rPr>
-        <w:t xml:space="preserve"> </w:t>
-      </w:r>
-      <w:r>
-        <w:rPr>
-          <w:rFonts w:eastAsia="Times New Roman" w:cstheme="minorHAnsi"/>
-          <w:sz w:val="24"/>
-          <w:szCs w:val="24"/>
-          <w:lang w:eastAsia="es-AR"/>
-        </w:rPr>
-        <w:t xml:space="preserve">se utilizan 1 atributo de la tabla de </w:t>
-      </w:r>
-      <w:r>
-        <w:rPr>
-          <w:rFonts w:eastAsia="Times New Roman" w:cstheme="minorHAnsi"/>
-          <w:sz w:val="24"/>
-          <w:szCs w:val="24"/>
-          <w:lang w:eastAsia="es-AR"/>
-        </w:rPr>
-        <w:t>autores</w:t>
-      </w:r>
-      <w:r>
-        <w:rPr>
-          <w:rFonts w:eastAsia="Times New Roman" w:cstheme="minorHAnsi"/>
-          <w:sz w:val="24"/>
-          <w:szCs w:val="24"/>
-          <w:lang w:eastAsia="es-AR"/>
-        </w:rPr>
-        <w:t>, tiene una calificación Baja (3 putos).</w:t>
+        <w:t>Búsqueda por Autor:</w:t>
+      </w:r>
+      <w:r>
+        <w:rPr>
+          <w:rFonts w:eastAsia="Times New Roman" w:cstheme="minorHAnsi"/>
+          <w:sz w:val="24"/>
+          <w:szCs w:val="24"/>
+          <w:lang w:eastAsia="es-AR"/>
+        </w:rPr>
+        <w:t xml:space="preserve"> se utilizan 1 atributo de la tabla de autores, tiene una calificación Baja (3 putos).</w:t>
       </w:r>
     </w:p>
     <w:p>
@@ -1629,53 +1550,16 @@
           <w:szCs w:val="24"/>
           <w:lang w:eastAsia="es-AR"/>
         </w:rPr>
-        <w:t>Búsqueda por Editorial</w:t>
-      </w:r>
-      <w:r>
-        <w:rPr>
-          <w:rFonts w:eastAsia="Times New Roman" w:cstheme="minorHAnsi"/>
-          <w:i/>
-          <w:sz w:val="24"/>
-          <w:szCs w:val="24"/>
-          <w:lang w:eastAsia="es-AR"/>
-        </w:rPr>
-        <w:t>:</w:t>
-      </w:r>
-      <w:r>
-        <w:rPr>
-          <w:rFonts w:eastAsia="Times New Roman" w:cstheme="minorHAnsi"/>
-          <w:sz w:val="24"/>
-          <w:szCs w:val="24"/>
-          <w:lang w:eastAsia="es-AR"/>
-        </w:rPr>
-        <w:t xml:space="preserve"> </w:t>
-      </w:r>
-      <w:r>
-        <w:rPr>
-          <w:rFonts w:eastAsia="Times New Roman" w:cstheme="minorHAnsi"/>
-          <w:sz w:val="24"/>
-          <w:szCs w:val="24"/>
-          <w:lang w:eastAsia="es-AR"/>
-        </w:rPr>
-        <w:t xml:space="preserve">se utilizan 1 atributo de la tabla de </w:t>
-      </w:r>
-      <w:r>
-        <w:rPr>
-          <w:rFonts w:eastAsia="Times New Roman" w:cstheme="minorHAnsi"/>
-          <w:sz w:val="24"/>
-          <w:szCs w:val="24"/>
-          <w:lang w:eastAsia="es-AR"/>
-        </w:rPr>
-        <w:t>editoriales</w:t>
-      </w:r>
-      <w:r>
-        <w:rPr>
-          <w:rFonts w:eastAsia="Times New Roman" w:cstheme="minorHAnsi"/>
-          <w:sz w:val="24"/>
-          <w:szCs w:val="24"/>
-          <w:lang w:eastAsia="es-AR"/>
-        </w:rPr>
-        <w:t>, tiene una calificación Baja (3 putos).</w:t>
+        <w:t>Búsqueda por Editorial:</w:t>
+      </w:r>
+      <w:r>
+        <w:rPr>
+          <w:rFonts w:eastAsia="Times New Roman" w:cstheme="minorHAnsi"/>
+          <w:sz w:val="24"/>
+          <w:szCs w:val="24"/>
+          <w:lang w:eastAsia="es-AR"/>
+        </w:rPr>
+        <w:t xml:space="preserve"> se utilizan 1 atributo de la tabla de editoriales, tiene una calificación Baja (3 putos).</w:t>
       </w:r>
     </w:p>
     <w:p>
@@ -1732,17 +1616,7 @@
           <w:szCs w:val="24"/>
           <w:lang w:eastAsia="es-AR"/>
         </w:rPr>
-        <w:t>Registrar Usuario</w:t>
-      </w:r>
-      <w:r>
-        <w:rPr>
-          <w:rFonts w:eastAsia="Times New Roman" w:cstheme="minorHAnsi"/>
-          <w:i/>
-          <w:sz w:val="24"/>
-          <w:szCs w:val="24"/>
-          <w:lang w:eastAsia="es-AR"/>
-        </w:rPr>
-        <w:t>:</w:t>
+        <w:t>Registrar Usuario:</w:t>
       </w:r>
       <w:r>
         <w:rPr>
@@ -1792,34 +1666,7 @@
           <w:szCs w:val="24"/>
           <w:lang w:eastAsia="es-AR"/>
         </w:rPr>
-        <w:t xml:space="preserve"> </w:t>
-      </w:r>
-      <w:r>
-        <w:rPr>
-          <w:rFonts w:eastAsia="Times New Roman" w:cstheme="minorHAnsi"/>
-          <w:sz w:val="24"/>
-          <w:szCs w:val="24"/>
-          <w:lang w:eastAsia="es-AR"/>
-        </w:rPr>
-        <w:t xml:space="preserve">se utilizan </w:t>
-      </w:r>
-      <w:r>
-        <w:rPr>
-          <w:rFonts w:eastAsia="Times New Roman" w:cstheme="minorHAnsi"/>
-          <w:sz w:val="24"/>
-          <w:szCs w:val="24"/>
-          <w:lang w:eastAsia="es-AR"/>
-        </w:rPr>
-        <w:t>6</w:t>
-      </w:r>
-      <w:r>
-        <w:rPr>
-          <w:rFonts w:eastAsia="Times New Roman" w:cstheme="minorHAnsi"/>
-          <w:sz w:val="24"/>
-          <w:szCs w:val="24"/>
-          <w:lang w:eastAsia="es-AR"/>
-        </w:rPr>
-        <w:t xml:space="preserve"> atributos de la tabla de libros, tiene una calificación Baja (4 puntos).</w:t>
+        <w:t xml:space="preserve"> se utilizan 6 atributos de la tabla de libros, tiene una calificación Baja (4 puntos).</w:t>
       </w:r>
     </w:p>
     <w:p>
@@ -1849,7 +1696,54 @@
           <w:szCs w:val="24"/>
           <w:lang w:eastAsia="es-AR"/>
         </w:rPr>
-        <w:t>Agregar Autor</w:t>
+        <w:t>Agregar Autor:</w:t>
+      </w:r>
+      <w:r>
+        <w:rPr>
+          <w:rFonts w:eastAsia="Times New Roman" w:cstheme="minorHAnsi"/>
+          <w:sz w:val="24"/>
+          <w:szCs w:val="24"/>
+          <w:lang w:eastAsia="es-AR"/>
+        </w:rPr>
+        <w:t xml:space="preserve"> se utilizan 2 atributos de la tabla de </w:t>
+      </w:r>
+      <w:r>
+        <w:rPr>
+          <w:rFonts w:eastAsia="Times New Roman" w:cstheme="minorHAnsi"/>
+          <w:sz w:val="24"/>
+          <w:szCs w:val="24"/>
+          <w:lang w:eastAsia="es-AR"/>
+        </w:rPr>
+        <w:t>autores</w:t>
+      </w:r>
+      <w:r>
+        <w:rPr>
+          <w:rFonts w:eastAsia="Times New Roman" w:cstheme="minorHAnsi"/>
+          <w:sz w:val="24"/>
+          <w:szCs w:val="24"/>
+          <w:lang w:eastAsia="es-AR"/>
+        </w:rPr>
+        <w:t>, tiene una calificación Baja (4 puntos).</w:t>
+      </w:r>
+    </w:p>
+    <w:p>
+      <w:pPr>
+        <w:spacing w:after="0" w:line="240" w:lineRule="auto"/>
+        <w:rPr>
+          <w:rFonts w:eastAsia="Times New Roman" w:cstheme="minorHAnsi"/>
+          <w:sz w:val="24"/>
+          <w:szCs w:val="24"/>
+          <w:lang w:eastAsia="es-AR"/>
+        </w:rPr>
+      </w:pPr>
+      <w:r>
+        <w:rPr>
+          <w:rFonts w:eastAsia="Times New Roman" w:cstheme="minorHAnsi"/>
+          <w:sz w:val="24"/>
+          <w:szCs w:val="24"/>
+          <w:lang w:eastAsia="es-AR"/>
+        </w:rPr>
+        <w:tab/>
       </w:r>
       <w:r>
         <w:rPr>
@@ -1859,101 +1753,16 @@
           <w:szCs w:val="24"/>
           <w:lang w:eastAsia="es-AR"/>
         </w:rPr>
-        <w:t>:</w:t>
-      </w:r>
-      <w:r>
-        <w:rPr>
-          <w:rFonts w:eastAsia="Times New Roman" w:cstheme="minorHAnsi"/>
-          <w:sz w:val="24"/>
-          <w:szCs w:val="24"/>
-          <w:lang w:eastAsia="es-AR"/>
-        </w:rPr>
-        <w:t xml:space="preserve"> </w:t>
-      </w:r>
-      <w:r>
-        <w:rPr>
-          <w:rFonts w:eastAsia="Times New Roman" w:cstheme="minorHAnsi"/>
-          <w:sz w:val="24"/>
-          <w:szCs w:val="24"/>
-          <w:lang w:eastAsia="es-AR"/>
-        </w:rPr>
-        <w:t xml:space="preserve">se utilizan 2 atributos de la tabla de </w:t>
-      </w:r>
-      <w:r>
-        <w:rPr>
-          <w:rFonts w:eastAsia="Times New Roman" w:cstheme="minorHAnsi"/>
-          <w:sz w:val="24"/>
-          <w:szCs w:val="24"/>
-          <w:lang w:eastAsia="es-AR"/>
-        </w:rPr>
-        <w:t>autores</w:t>
-      </w:r>
-      <w:r>
-        <w:rPr>
-          <w:rFonts w:eastAsia="Times New Roman" w:cstheme="minorHAnsi"/>
-          <w:sz w:val="24"/>
-          <w:szCs w:val="24"/>
-          <w:lang w:eastAsia="es-AR"/>
-        </w:rPr>
-        <w:t>, tiene una calificación Baja (4 puntos).</w:t>
-      </w:r>
-    </w:p>
-    <w:p>
-      <w:pPr>
-        <w:spacing w:after="0" w:line="240" w:lineRule="auto"/>
-        <w:rPr>
-          <w:rFonts w:eastAsia="Times New Roman" w:cstheme="minorHAnsi"/>
-          <w:sz w:val="24"/>
-          <w:szCs w:val="24"/>
-          <w:lang w:eastAsia="es-AR"/>
-        </w:rPr>
-      </w:pPr>
-      <w:r>
-        <w:rPr>
-          <w:rFonts w:eastAsia="Times New Roman" w:cstheme="minorHAnsi"/>
-          <w:sz w:val="24"/>
-          <w:szCs w:val="24"/>
-          <w:lang w:eastAsia="es-AR"/>
-        </w:rPr>
-        <w:tab/>
-      </w:r>
-      <w:r>
-        <w:rPr>
-          <w:rFonts w:eastAsia="Times New Roman" w:cstheme="minorHAnsi"/>
-          <w:i/>
-          <w:sz w:val="24"/>
-          <w:szCs w:val="24"/>
-          <w:lang w:eastAsia="es-AR"/>
-        </w:rPr>
-        <w:t>Agregar Editorial</w:t>
-      </w:r>
-      <w:r>
-        <w:rPr>
-          <w:rFonts w:eastAsia="Times New Roman" w:cstheme="minorHAnsi"/>
-          <w:i/>
-          <w:sz w:val="24"/>
-          <w:szCs w:val="24"/>
-          <w:lang w:eastAsia="es-AR"/>
-        </w:rPr>
-        <w:t>:</w:t>
-      </w:r>
-      <w:r>
-        <w:rPr>
-          <w:rFonts w:eastAsia="Times New Roman" w:cstheme="minorHAnsi"/>
-          <w:sz w:val="24"/>
-          <w:szCs w:val="24"/>
-          <w:lang w:eastAsia="es-AR"/>
-        </w:rPr>
-        <w:t xml:space="preserve"> </w:t>
-      </w:r>
-      <w:r>
-        <w:rPr>
-          <w:rFonts w:eastAsia="Times New Roman" w:cstheme="minorHAnsi"/>
-          <w:sz w:val="24"/>
-          <w:szCs w:val="24"/>
-          <w:lang w:eastAsia="es-AR"/>
-        </w:rPr>
-        <w:t xml:space="preserve">se utilizan 2 atributos de la tabla de </w:t>
+        <w:t>Agregar Editorial:</w:t>
+      </w:r>
+      <w:r>
+        <w:rPr>
+          <w:rFonts w:eastAsia="Times New Roman" w:cstheme="minorHAnsi"/>
+          <w:sz w:val="24"/>
+          <w:szCs w:val="24"/>
+          <w:lang w:eastAsia="es-AR"/>
+        </w:rPr>
+        <w:t xml:space="preserve"> se utilizan 2 atributos de la tabla de </w:t>
       </w:r>
       <w:r>
         <w:rPr>
@@ -1993,7 +1802,45 @@
           <w:szCs w:val="24"/>
           <w:lang w:eastAsia="es-AR"/>
         </w:rPr>
-        <w:t>Modific</w:t>
+        <w:t>Modificar Libro:</w:t>
+      </w:r>
+      <w:r>
+        <w:rPr>
+          <w:rFonts w:eastAsia="Times New Roman" w:cstheme="minorHAnsi"/>
+          <w:sz w:val="24"/>
+          <w:szCs w:val="24"/>
+          <w:lang w:eastAsia="es-AR"/>
+        </w:rPr>
+        <w:t xml:space="preserve"> </w:t>
+      </w:r>
+      <w:r>
+        <w:rPr>
+          <w:rFonts w:eastAsia="Times New Roman" w:cstheme="minorHAnsi"/>
+          <w:sz w:val="24"/>
+          <w:szCs w:val="24"/>
+          <w:lang w:eastAsia="es-AR"/>
+        </w:rPr>
+        <w:t>se utilizan 5 atributos de la tabla de libros, tiene una calificación Baja (4 puntos).</w:t>
+      </w:r>
+    </w:p>
+    <w:p>
+      <w:pPr>
+        <w:spacing w:after="0" w:line="240" w:lineRule="auto"/>
+        <w:rPr>
+          <w:rFonts w:eastAsia="Times New Roman" w:cstheme="minorHAnsi"/>
+          <w:sz w:val="24"/>
+          <w:szCs w:val="24"/>
+          <w:lang w:eastAsia="es-AR"/>
+        </w:rPr>
+      </w:pPr>
+      <w:r>
+        <w:rPr>
+          <w:rFonts w:eastAsia="Times New Roman" w:cstheme="minorHAnsi"/>
+          <w:sz w:val="24"/>
+          <w:szCs w:val="24"/>
+          <w:lang w:eastAsia="es-AR"/>
+        </w:rPr>
+        <w:tab/>
       </w:r>
       <w:r>
         <w:rPr>
@@ -2003,52 +1850,25 @@
           <w:szCs w:val="24"/>
           <w:lang w:eastAsia="es-AR"/>
         </w:rPr>
-        <w:t>ar Libro:</w:t>
-      </w:r>
-      <w:r>
-        <w:rPr>
-          <w:rFonts w:eastAsia="Times New Roman" w:cstheme="minorHAnsi"/>
-          <w:sz w:val="24"/>
-          <w:szCs w:val="24"/>
-          <w:lang w:eastAsia="es-AR"/>
-        </w:rPr>
-        <w:t xml:space="preserve"> </w:t>
-      </w:r>
-      <w:r>
-        <w:rPr>
-          <w:rFonts w:eastAsia="Times New Roman" w:cstheme="minorHAnsi"/>
-          <w:sz w:val="24"/>
-          <w:szCs w:val="24"/>
-          <w:lang w:eastAsia="es-AR"/>
-        </w:rPr>
-        <w:t xml:space="preserve">se utilizan </w:t>
-      </w:r>
-      <w:r>
-        <w:rPr>
-          <w:rFonts w:eastAsia="Times New Roman" w:cstheme="minorHAnsi"/>
-          <w:sz w:val="24"/>
-          <w:szCs w:val="24"/>
-          <w:lang w:eastAsia="es-AR"/>
-        </w:rPr>
-        <w:t>5</w:t>
-      </w:r>
-      <w:r>
-        <w:rPr>
-          <w:rFonts w:eastAsia="Times New Roman" w:cstheme="minorHAnsi"/>
-          <w:sz w:val="24"/>
-          <w:szCs w:val="24"/>
-          <w:lang w:eastAsia="es-AR"/>
-        </w:rPr>
-        <w:t xml:space="preserve"> atributos de la tabla de </w:t>
-      </w:r>
-      <w:r>
-        <w:rPr>
-          <w:rFonts w:eastAsia="Times New Roman" w:cstheme="minorHAnsi"/>
-          <w:sz w:val="24"/>
-          <w:szCs w:val="24"/>
-          <w:lang w:eastAsia="es-AR"/>
-        </w:rPr>
-        <w:t>libros</w:t>
+        <w:t>Modificar Autor:</w:t>
+      </w:r>
+      <w:r>
+        <w:rPr>
+          <w:rFonts w:eastAsia="Times New Roman" w:cstheme="minorHAnsi"/>
+          <w:sz w:val="24"/>
+          <w:szCs w:val="24"/>
+          <w:lang w:eastAsia="es-AR"/>
+        </w:rPr>
+        <w:t xml:space="preserve"> se utilizan 2 atributos de la tabla de </w:t>
+      </w:r>
+      <w:r>
+        <w:rPr>
+          <w:rFonts w:eastAsia="Times New Roman" w:cstheme="minorHAnsi"/>
+          <w:sz w:val="24"/>
+          <w:szCs w:val="24"/>
+          <w:lang w:eastAsia="es-AR"/>
+        </w:rPr>
+        <w:t>autores</w:t>
       </w:r>
       <w:r>
         <w:rPr>
@@ -2087,7 +1907,7 @@
           <w:szCs w:val="24"/>
           <w:lang w:eastAsia="es-AR"/>
         </w:rPr>
-        <w:t>Modificar Autor:</w:t>
+        <w:t>Modificar Editorial:</w:t>
       </w:r>
       <w:r>
         <w:rPr>
@@ -2105,82 +1925,6 @@
           <w:szCs w:val="24"/>
           <w:lang w:eastAsia="es-AR"/>
         </w:rPr>
-        <w:t>autores</w:t>
-      </w:r>
-      <w:r>
-        <w:rPr>
-          <w:rFonts w:eastAsia="Times New Roman" w:cstheme="minorHAnsi"/>
-          <w:sz w:val="24"/>
-          <w:szCs w:val="24"/>
-          <w:lang w:eastAsia="es-AR"/>
-        </w:rPr>
-        <w:t>, tiene una calificación Baja (4 puntos).</w:t>
-      </w:r>
-    </w:p>
-    <w:p>
-      <w:pPr>
-        <w:spacing w:after="0" w:line="240" w:lineRule="auto"/>
-        <w:rPr>
-          <w:rFonts w:eastAsia="Times New Roman" w:cstheme="minorHAnsi"/>
-          <w:sz w:val="24"/>
-          <w:szCs w:val="24"/>
-          <w:lang w:eastAsia="es-AR"/>
-        </w:rPr>
-      </w:pPr>
-      <w:r>
-        <w:rPr>
-          <w:rFonts w:eastAsia="Times New Roman" w:cstheme="minorHAnsi"/>
-          <w:sz w:val="24"/>
-          <w:szCs w:val="24"/>
-          <w:lang w:eastAsia="es-AR"/>
-        </w:rPr>
-        <w:tab/>
-      </w:r>
-      <w:r>
-        <w:rPr>
-          <w:rFonts w:eastAsia="Times New Roman" w:cstheme="minorHAnsi"/>
-          <w:i/>
-          <w:sz w:val="24"/>
-          <w:szCs w:val="24"/>
-          <w:lang w:eastAsia="es-AR"/>
-        </w:rPr>
-        <w:t>Modificar Editorial</w:t>
-      </w:r>
-      <w:r>
-        <w:rPr>
-          <w:rFonts w:eastAsia="Times New Roman" w:cstheme="minorHAnsi"/>
-          <w:i/>
-          <w:sz w:val="24"/>
-          <w:szCs w:val="24"/>
-          <w:lang w:eastAsia="es-AR"/>
-        </w:rPr>
-        <w:t>:</w:t>
-      </w:r>
-      <w:r>
-        <w:rPr>
-          <w:rFonts w:eastAsia="Times New Roman" w:cstheme="minorHAnsi"/>
-          <w:sz w:val="24"/>
-          <w:szCs w:val="24"/>
-          <w:lang w:eastAsia="es-AR"/>
-        </w:rPr>
-        <w:t xml:space="preserve"> </w:t>
-      </w:r>
-      <w:r>
-        <w:rPr>
-          <w:rFonts w:eastAsia="Times New Roman" w:cstheme="minorHAnsi"/>
-          <w:sz w:val="24"/>
-          <w:szCs w:val="24"/>
-          <w:lang w:eastAsia="es-AR"/>
-        </w:rPr>
-        <w:t xml:space="preserve">se utilizan 2 atributos de la tabla de </w:t>
-      </w:r>
-      <w:r>
-        <w:rPr>
-          <w:rFonts w:eastAsia="Times New Roman" w:cstheme="minorHAnsi"/>
-          <w:sz w:val="24"/>
-          <w:szCs w:val="24"/>
-          <w:lang w:eastAsia="es-AR"/>
-        </w:rPr>
         <w:t>editoriales</w:t>
       </w:r>
       <w:r>
@@ -2190,16 +1934,7 @@
           <w:szCs w:val="24"/>
           <w:lang w:eastAsia="es-AR"/>
         </w:rPr>
-        <w:t>, tiene una calificación Baja (4 puntos).</w:t>
-      </w:r>
-      <w:r>
-        <w:rPr>
-          <w:rFonts w:eastAsia="Times New Roman" w:cstheme="minorHAnsi"/>
-          <w:sz w:val="24"/>
-          <w:szCs w:val="24"/>
-          <w:lang w:eastAsia="es-AR"/>
-        </w:rPr>
-        <w:t xml:space="preserve"> </w:t>
+        <w:t xml:space="preserve">, tiene una calificación Baja (4 puntos). </w:t>
       </w:r>
     </w:p>
     <w:p>
@@ -2221,17 +1956,7 @@
           <w:szCs w:val="24"/>
           <w:lang w:eastAsia="es-AR"/>
         </w:rPr>
-        <w:t>Eliminar</w:t>
-      </w:r>
-      <w:r>
-        <w:rPr>
-          <w:rFonts w:eastAsia="Times New Roman" w:cstheme="minorHAnsi"/>
-          <w:i/>
-          <w:sz w:val="24"/>
-          <w:szCs w:val="24"/>
-          <w:lang w:eastAsia="es-AR"/>
-        </w:rPr>
-        <w:t xml:space="preserve"> Libro:</w:t>
+        <w:t>Eliminar Libro:</w:t>
       </w:r>
       <w:r>
         <w:rPr>
@@ -2489,18 +2214,7 @@
           <w:u w:val="single"/>
           <w:lang w:eastAsia="es-AR"/>
         </w:rPr>
-        <w:t>ARCHIVOS INTERNOS</w:t>
-      </w:r>
-      <w:r>
-        <w:rPr>
-          <w:rFonts w:ascii="Calibri" w:eastAsia="Times New Roman" w:hAnsi="Calibri" w:cs="Calibri"/>
-          <w:color w:val="000000"/>
-          <w:sz w:val="24"/>
-          <w:szCs w:val="24"/>
-          <w:u w:val="single"/>
-          <w:lang w:eastAsia="es-AR"/>
-        </w:rPr>
-        <w:t>:</w:t>
+        <w:t>ARCHIVOS INTERNOS:</w:t>
       </w:r>
     </w:p>
     <w:p>
@@ -4266,6 +3980,381 @@
     </w:p>
     <w:p>
       <w:pPr>
+        <w:pStyle w:val="Ttulo1"/>
+        <w:jc w:val="center"/>
+      </w:pPr>
+      <w:r>
+        <w:lastRenderedPageBreak/>
+        <w:t>Se procede a calcular los puntos ajustados:</w:t>
+      </w:r>
+    </w:p>
+    <w:p>
+      <w:pPr>
+        <w:jc w:val="center"/>
+      </w:pPr>
+      <w:r>
+        <w:rPr>
+          <w:noProof/>
+        </w:rPr>
+        <w:drawing>
+          <wp:inline distT="0" distB="0" distL="0" distR="0">
+            <wp:extent cx="3246401" cy="4465707"/>
+            <wp:effectExtent l="0" t="0" r="0" b="0"/>
+            <wp:docPr id="6" name="Imagen 6"/>
+            <wp:cNvGraphicFramePr>
+              <a:graphicFrameLocks xmlns:a="http://schemas.openxmlformats.org/drawingml/2006/main" noChangeAspect="1"/>
+            </wp:cNvGraphicFramePr>
+            <a:graphic xmlns:a="http://schemas.openxmlformats.org/drawingml/2006/main">
+              <a:graphicData uri="http://schemas.openxmlformats.org/drawingml/2006/picture">
+                <pic:pic xmlns:pic="http://schemas.openxmlformats.org/drawingml/2006/picture">
+                  <pic:nvPicPr>
+                    <pic:cNvPr id="6" name="act.png"/>
+                    <pic:cNvPicPr/>
+                  </pic:nvPicPr>
+                  <pic:blipFill>
+                    <a:blip r:embed="rId9">
+                      <a:extLst>
+                        <a:ext uri="{28A0092B-C50C-407E-A947-70E740481C1C}">
+                          <a14:useLocalDpi xmlns:a14="http://schemas.microsoft.com/office/drawing/2010/main" val="0"/>
+                        </a:ext>
+                      </a:extLst>
+                    </a:blip>
+                    <a:stretch>
+                      <a:fillRect/>
+                    </a:stretch>
+                  </pic:blipFill>
+                  <pic:spPr>
+                    <a:xfrm>
+                      <a:off x="0" y="0"/>
+                      <a:ext cx="3246401" cy="4465707"/>
+                    </a:xfrm>
+                    <a:prstGeom prst="rect">
+                      <a:avLst/>
+                    </a:prstGeom>
+                  </pic:spPr>
+                </pic:pic>
+              </a:graphicData>
+            </a:graphic>
+          </wp:inline>
+        </w:drawing>
+      </w:r>
+    </w:p>
+    <w:p>
+      <w:r>
+        <w:t xml:space="preserve">Se considera un puntaje de Ajuste de Complejidad Técnica (ACT): </w:t>
+      </w:r>
+    </w:p>
+    <w:p/>
+    <w:p>
+      <w:r>
+        <w:t>Dado:</w:t>
+      </w:r>
+      <w:r>
+        <w:br/>
+      </w:r>
+    </w:p>
+    <w:tbl>
+      <w:tblPr>
+        <w:tblStyle w:val="Tablaconcuadrcula"/>
+        <w:tblW w:w="0" w:type="auto"/>
+        <w:jc w:val="center"/>
+        <w:tblLook w:val="04A0" w:firstRow="1" w:lastRow="0" w:firstColumn="1" w:lastColumn="0" w:noHBand="0" w:noVBand="1"/>
+      </w:tblPr>
+      <w:tblGrid>
+        <w:gridCol w:w="4414"/>
+        <w:gridCol w:w="711"/>
+      </w:tblGrid>
+      <w:tr>
+        <w:trPr>
+          <w:jc w:val="center"/>
+        </w:trPr>
+        <w:tc>
+          <w:tcPr>
+            <w:tcW w:w="4414" w:type="dxa"/>
+          </w:tcPr>
+          <w:p>
+            <w:pPr>
+              <w:jc w:val="center"/>
+            </w:pPr>
+            <w:r>
+              <w:t>Objetivos de Rendimiento</w:t>
+            </w:r>
+          </w:p>
+        </w:tc>
+        <w:tc>
+          <w:tcPr>
+            <w:tcW w:w="711" w:type="dxa"/>
+          </w:tcPr>
+          <w:p>
+            <w:pPr>
+              <w:jc w:val="center"/>
+            </w:pPr>
+            <w:r>
+              <w:t>4</w:t>
+            </w:r>
+          </w:p>
+        </w:tc>
+      </w:tr>
+      <w:tr>
+        <w:trPr>
+          <w:jc w:val="center"/>
+        </w:trPr>
+        <w:tc>
+          <w:tcPr>
+            <w:tcW w:w="4414" w:type="dxa"/>
+          </w:tcPr>
+          <w:p>
+            <w:pPr>
+              <w:jc w:val="center"/>
+            </w:pPr>
+            <w:r>
+              <w:t>Eficiencia con el usuario final</w:t>
+            </w:r>
+          </w:p>
+        </w:tc>
+        <w:tc>
+          <w:tcPr>
+            <w:tcW w:w="711" w:type="dxa"/>
+          </w:tcPr>
+          <w:p>
+            <w:pPr>
+              <w:jc w:val="center"/>
+            </w:pPr>
+            <w:r>
+              <w:t>5</w:t>
+            </w:r>
+          </w:p>
+        </w:tc>
+      </w:tr>
+      <w:tr>
+        <w:trPr>
+          <w:jc w:val="center"/>
+        </w:trPr>
+        <w:tc>
+          <w:tcPr>
+            <w:tcW w:w="4414" w:type="dxa"/>
+          </w:tcPr>
+          <w:p>
+            <w:pPr>
+              <w:jc w:val="center"/>
+            </w:pPr>
+            <w:r>
+              <w:t>Facilidad de Operación</w:t>
+            </w:r>
+          </w:p>
+        </w:tc>
+        <w:tc>
+          <w:tcPr>
+            <w:tcW w:w="711" w:type="dxa"/>
+          </w:tcPr>
+          <w:p>
+            <w:pPr>
+              <w:jc w:val="center"/>
+            </w:pPr>
+            <w:r>
+              <w:t>4</w:t>
+            </w:r>
+          </w:p>
+        </w:tc>
+      </w:tr>
+      <w:tr>
+        <w:trPr>
+          <w:jc w:val="center"/>
+        </w:trPr>
+        <w:tc>
+          <w:tcPr>
+            <w:tcW w:w="4414" w:type="dxa"/>
+          </w:tcPr>
+          <w:p>
+            <w:pPr>
+              <w:jc w:val="center"/>
+            </w:pPr>
+            <w:r>
+              <w:t>Facilidad de Cambios</w:t>
+            </w:r>
+          </w:p>
+        </w:tc>
+        <w:tc>
+          <w:tcPr>
+            <w:tcW w:w="711" w:type="dxa"/>
+          </w:tcPr>
+          <w:p>
+            <w:pPr>
+              <w:jc w:val="center"/>
+            </w:pPr>
+            <w:r>
+              <w:t>3</w:t>
+            </w:r>
+          </w:p>
+        </w:tc>
+      </w:tr>
+      <w:tr>
+        <w:trPr>
+          <w:jc w:val="center"/>
+        </w:trPr>
+        <w:tc>
+          <w:tcPr>
+            <w:tcW w:w="4414" w:type="dxa"/>
+          </w:tcPr>
+          <w:p>
+            <w:pPr>
+              <w:jc w:val="center"/>
+            </w:pPr>
+            <w:r>
+              <w:t>Comunicación de Datos (DB)</w:t>
+            </w:r>
+          </w:p>
+        </w:tc>
+        <w:tc>
+          <w:tcPr>
+            <w:tcW w:w="711" w:type="dxa"/>
+          </w:tcPr>
+          <w:p>
+            <w:pPr>
+              <w:jc w:val="center"/>
+            </w:pPr>
+            <w:r>
+              <w:t>3</w:t>
+            </w:r>
+          </w:p>
+        </w:tc>
+      </w:tr>
+      <w:tr>
+        <w:trPr>
+          <w:jc w:val="center"/>
+        </w:trPr>
+        <w:tc>
+          <w:tcPr>
+            <w:tcW w:w="4414" w:type="dxa"/>
+          </w:tcPr>
+          <w:p>
+            <w:pPr>
+              <w:jc w:val="center"/>
+            </w:pPr>
+            <w:r>
+              <w:t>Total</w:t>
+            </w:r>
+          </w:p>
+        </w:tc>
+        <w:tc>
+          <w:tcPr>
+            <w:tcW w:w="711" w:type="dxa"/>
+          </w:tcPr>
+          <w:p>
+            <w:pPr>
+              <w:jc w:val="center"/>
+            </w:pPr>
+            <w:r>
+              <w:t>19</w:t>
+            </w:r>
+          </w:p>
+        </w:tc>
+      </w:tr>
+    </w:tbl>
+    <w:p>
+      <w:pPr>
+        <w:spacing w:line="240" w:lineRule="auto"/>
+      </w:pPr>
+    </w:p>
+    <w:p>
+      <w:pPr>
+        <w:spacing w:line="240" w:lineRule="auto"/>
+      </w:pPr>
+    </w:p>
+    <w:p>
+      <w:pPr>
+        <w:spacing w:line="240" w:lineRule="auto"/>
+      </w:pPr>
+    </w:p>
+    <w:p>
+      <w:pPr>
+        <w:spacing w:line="240" w:lineRule="auto"/>
+      </w:pPr>
+    </w:p>
+    <w:p>
+      <w:pPr>
+        <w:spacing w:line="240" w:lineRule="auto"/>
+      </w:pPr>
+    </w:p>
+    <w:p>
+      <w:pPr>
+        <w:spacing w:line="240" w:lineRule="auto"/>
+      </w:pPr>
+      <w:r>
+        <w:lastRenderedPageBreak/>
+        <w:t>Recordemos la fórmula para obtener los PFA:</w:t>
+      </w:r>
+    </w:p>
+    <w:p>
+      <w:pPr>
+        <w:jc w:val="center"/>
+        <w:rPr>
+          <w:rFonts w:ascii="Cambria Math" w:hAnsi="Cambria Math" w:cs="Calibri"/>
+          <w:color w:val="000000"/>
+          <w:sz w:val="36"/>
+          <w:szCs w:val="36"/>
+          <w:lang w:val="es-ES"/>
+        </w:rPr>
+      </w:pPr>
+      <w:r>
+        <w:rPr>
+          <w:rFonts w:ascii="Cambria Math" w:eastAsia="Times New Roman" w:hAnsi="Cambria Math" w:cs="Calibri"/>
+          <w:bCs/>
+          <w:color w:val="000000"/>
+          <w:sz w:val="36"/>
+          <w:szCs w:val="36"/>
+          <w:lang w:val="es-ES_tradnl"/>
+        </w:rPr>
+        <w:t>PFA=PFSA* [0.65+[0.01*ACT]]</w:t>
+      </w:r>
+    </w:p>
+    <w:p>
+      <w:pPr>
+        <w:spacing w:line="240" w:lineRule="auto"/>
+        <w:rPr>
+          <w:rFonts w:ascii="Cambria Math" w:eastAsiaTheme="minorEastAsia" w:hAnsi="Cambria Math" w:cs="Calibri"/>
+          <w:color w:val="000000"/>
+          <w:sz w:val="28"/>
+          <w:szCs w:val="28"/>
+          <w:lang w:eastAsia="es-AR"/>
+        </w:rPr>
+      </w:pPr>
+      <w:r>
+        <w:rPr>
+          <w:rFonts w:ascii="Cambria Math" w:eastAsiaTheme="minorEastAsia" w:hAnsi="Cambria Math" w:cs="Calibri"/>
+          <w:color w:val="000000"/>
+          <w:sz w:val="28"/>
+          <w:szCs w:val="28"/>
+          <w:lang w:eastAsia="es-AR"/>
+        </w:rPr>
+        <w:t xml:space="preserve">Entonces: PFA = 70 * [0.65 + [0.01*19]] </w:t>
+      </w:r>
+    </w:p>
+    <w:p>
+      <w:pPr>
+        <w:spacing w:line="240" w:lineRule="auto"/>
+        <w:jc w:val="center"/>
+        <w:rPr>
+          <w:rFonts w:ascii="Cambria Math" w:eastAsiaTheme="minorEastAsia" w:hAnsi="Cambria Math" w:cs="Calibri"/>
+          <w:color w:val="000000"/>
+          <w:sz w:val="28"/>
+          <w:szCs w:val="28"/>
+          <w:lang w:eastAsia="es-AR"/>
+        </w:rPr>
+      </w:pPr>
+      <w:r>
+        <w:rPr>
+          <w:rFonts w:ascii="Cambria Math" w:eastAsiaTheme="minorEastAsia" w:hAnsi="Cambria Math" w:cs="Calibri"/>
+          <w:color w:val="000000"/>
+          <w:sz w:val="28"/>
+          <w:szCs w:val="28"/>
+          <w:lang w:eastAsia="es-AR"/>
+        </w:rPr>
+        <w:t>PFA = 58.8</w:t>
+      </w:r>
+    </w:p>
+    <w:p>
+      <w:pPr>
         <w:spacing w:line="240" w:lineRule="auto"/>
         <w:rPr>
           <w:rFonts w:ascii="Times New Roman" w:eastAsia="Times New Roman" w:hAnsi="Times New Roman" w:cs="Times New Roman"/>
@@ -4284,7 +4373,6 @@
           <w:u w:val="single"/>
           <w:lang w:eastAsia="es-AR"/>
         </w:rPr>
-        <w:lastRenderedPageBreak/>
         <w:t>Cálculo del esfuerzo:</w:t>
       </w:r>
     </w:p>
@@ -4368,7 +4456,7 @@
           <w:color w:val="000000"/>
           <w:lang w:eastAsia="es-AR"/>
         </w:rPr>
-        <w:t>70</w:t>
+        <w:t>58.8</w:t>
       </w:r>
       <w:r>
         <w:rPr>
@@ -4412,7 +4500,7 @@
           <w:color w:val="000000"/>
           <w:lang w:eastAsia="es-AR"/>
         </w:rPr>
-        <w:t>1400</w:t>
+        <w:t>1176</w:t>
       </w:r>
     </w:p>
     <w:p>
@@ -4471,15 +4559,15 @@
           <w:color w:val="000000"/>
           <w:lang w:eastAsia="es-AR"/>
         </w:rPr>
-        <w:t>EPP=1</w:t>
-      </w:r>
-      <w:r>
-        <w:rPr>
-          <w:rFonts w:ascii="Calibri" w:eastAsia="Times New Roman" w:hAnsi="Calibri" w:cs="Calibri"/>
-          <w:color w:val="000000"/>
-          <w:lang w:eastAsia="es-AR"/>
-        </w:rPr>
-        <w:t>400</w:t>
+        <w:t>EPP=</w:t>
+      </w:r>
+      <w:r>
+        <w:rPr>
+          <w:rFonts w:ascii="Calibri" w:eastAsia="Times New Roman" w:hAnsi="Calibri" w:cs="Calibri"/>
+          <w:color w:val="000000"/>
+          <w:lang w:eastAsia="es-AR"/>
+        </w:rPr>
+        <w:t>1176</w:t>
       </w:r>
       <w:r>
         <w:rPr>
@@ -4515,7 +4603,15 @@
           <w:color w:val="000000"/>
           <w:lang w:eastAsia="es-AR"/>
         </w:rPr>
-        <w:t xml:space="preserve"> 175</w:t>
+        <w:t xml:space="preserve"> </w:t>
+      </w:r>
+      <w:r>
+        <w:rPr>
+          <w:rFonts w:ascii="Calibri" w:eastAsia="Times New Roman" w:hAnsi="Calibri" w:cs="Calibri"/>
+          <w:color w:val="000000"/>
+          <w:lang w:eastAsia="es-AR"/>
+        </w:rPr>
+        <w:t>147</w:t>
       </w:r>
       <w:r>
         <w:rPr>
@@ -4525,6 +4621,8 @@
         </w:rPr>
         <w:t xml:space="preserve"> HORAS/PERSONA</w:t>
       </w:r>
+      <w:bookmarkStart w:id="0" w:name="_GoBack"/>
+      <w:bookmarkEnd w:id="0"/>
     </w:p>
     <w:p/>
     <w:sectPr>
@@ -4538,7 +4636,7 @@
 </file>
 
 <file path=word/numbering.xml><?xml version="1.0" encoding="utf-8"?>
-<w:numbering xmlns:wpc="http://schemas.microsoft.com/office/word/2010/wordprocessingCanvas" xmlns:mc="http://schemas.openxmlformats.org/markup-compatibility/2006" xmlns:o="urn:schemas-microsoft-com:office:office" xmlns:r="http://schemas.openxmlformats.org/officeDocument/2006/relationships" xmlns:m="http://schemas.openxmlformats.org/officeDocument/2006/math" xmlns:v="urn:schemas-microsoft-com:vml" xmlns:wp14="http://schemas.microsoft.com/office/word/2010/wordprocessingDrawing" xmlns:wp="http://schemas.openxmlformats.org/drawingml/2006/wordprocessingDrawing" xmlns:w10="urn:schemas-microsoft-com:office:word" xmlns:w="http://schemas.openxmlformats.org/wordprocessingml/2006/main" xmlns:w14="http://schemas.microsoft.com/office/word/2010/wordml" xmlns:w15="http://schemas.microsoft.com/office/word/2012/wordml" xmlns:wpg="http://schemas.microsoft.com/office/word/2010/wordprocessingGroup" xmlns:wpi="http://schemas.microsoft.com/office/word/2010/wordprocessingInk" xmlns:wne="http://schemas.microsoft.com/office/word/2006/wordml" xmlns:wps="http://schemas.microsoft.com/office/word/2010/wordprocessingShape" mc:Ignorable="w14 w15 wp14">
+<w:numbering xmlns:wpc="http://schemas.microsoft.com/office/word/2010/wordprocessingCanvas" xmlns:cx="http://schemas.microsoft.com/office/drawing/2014/chartex" xmlns:cx1="http://schemas.microsoft.com/office/drawing/2015/9/8/chartex" xmlns:cx2="http://schemas.microsoft.com/office/drawing/2015/10/21/chartex" xmlns:cx3="http://schemas.microsoft.com/office/drawing/2016/5/9/chartex" xmlns:cx4="http://schemas.microsoft.com/office/drawing/2016/5/10/chartex" xmlns:cx5="http://schemas.microsoft.com/office/drawing/2016/5/11/chartex" xmlns:cx6="http://schemas.microsoft.com/office/drawing/2016/5/12/chartex" xmlns:cx7="http://schemas.microsoft.com/office/drawing/2016/5/13/chartex" xmlns:cx8="http://schemas.microsoft.com/office/drawing/2016/5/14/chartex" xmlns:mc="http://schemas.openxmlformats.org/markup-compatibility/2006" xmlns:aink="http://schemas.microsoft.com/office/drawing/2016/ink" xmlns:am3d="http://schemas.microsoft.com/office/drawing/2017/model3d" xmlns:o="urn:schemas-microsoft-com:office:office" xmlns:r="http://schemas.openxmlformats.org/officeDocument/2006/relationships" xmlns:m="http://schemas.openxmlformats.org/officeDocument/2006/math" xmlns:v="urn:schemas-microsoft-com:vml" xmlns:wp14="http://schemas.microsoft.com/office/word/2010/wordprocessingDrawing" xmlns:wp="http://schemas.openxmlformats.org/drawingml/2006/wordprocessingDrawing" xmlns:w10="urn:schemas-microsoft-com:office:word" xmlns:w="http://schemas.openxmlformats.org/wordprocessingml/2006/main" xmlns:w14="http://schemas.microsoft.com/office/word/2010/wordml" xmlns:w15="http://schemas.microsoft.com/office/word/2012/wordml" xmlns:w16se="http://schemas.microsoft.com/office/word/2015/wordml/symex" xmlns:wpg="http://schemas.microsoft.com/office/word/2010/wordprocessingGroup" xmlns:wpi="http://schemas.microsoft.com/office/word/2010/wordprocessingInk" xmlns:wne="http://schemas.microsoft.com/office/word/2006/wordml" xmlns:wps="http://schemas.microsoft.com/office/word/2010/wordprocessingShape" mc:Ignorable="w14 w15 w16se wp14">
   <w:abstractNum w:abstractNumId="0" w15:restartNumberingAfterBreak="0">
     <w:nsid w:val="0805460A"/>
     <w:multiLevelType w:val="hybridMultilevel"/>
@@ -4963,7 +5061,7 @@
 </file>
 
 <file path=word/styles.xml><?xml version="1.0" encoding="utf-8"?>
-<w:styles xmlns:mc="http://schemas.openxmlformats.org/markup-compatibility/2006" xmlns:r="http://schemas.openxmlformats.org/officeDocument/2006/relationships" xmlns:w="http://schemas.openxmlformats.org/wordprocessingml/2006/main" xmlns:w14="http://schemas.microsoft.com/office/word/2010/wordml" xmlns:w15="http://schemas.microsoft.com/office/word/2012/wordml" mc:Ignorable="w14 w15">
+<w:styles xmlns:mc="http://schemas.openxmlformats.org/markup-compatibility/2006" xmlns:r="http://schemas.openxmlformats.org/officeDocument/2006/relationships" xmlns:w="http://schemas.openxmlformats.org/wordprocessingml/2006/main" xmlns:w14="http://schemas.microsoft.com/office/word/2010/wordml" xmlns:w15="http://schemas.microsoft.com/office/word/2012/wordml" xmlns:w16se="http://schemas.microsoft.com/office/word/2015/wordml/symex" mc:Ignorable="w14 w15 w16se">
   <w:docDefaults>
     <w:rPrDefault>
       <w:rPr>
@@ -4979,7 +5077,7 @@
       </w:pPr>
     </w:pPrDefault>
   </w:docDefaults>
-  <w:latentStyles w:defLockedState="0" w:defUIPriority="99" w:defSemiHidden="0" w:defUnhideWhenUsed="0" w:defQFormat="0" w:count="371">
+  <w:latentStyles w:defLockedState="0" w:defUIPriority="99" w:defSemiHidden="0" w:defUnhideWhenUsed="0" w:defQFormat="0" w:count="375">
     <w:lsdException w:name="Normal" w:uiPriority="0" w:qFormat="1"/>
     <w:lsdException w:name="heading 1" w:uiPriority="9" w:qFormat="1"/>
     <w:lsdException w:name="heading 2" w:semiHidden="1" w:uiPriority="9" w:unhideWhenUsed="1" w:qFormat="1"/>
@@ -5085,7 +5183,6 @@
     <w:lsdException w:name="HTML Sample" w:semiHidden="1" w:unhideWhenUsed="1"/>
     <w:lsdException w:name="HTML Typewriter" w:semiHidden="1" w:unhideWhenUsed="1"/>
     <w:lsdException w:name="HTML Variable" w:semiHidden="1" w:unhideWhenUsed="1"/>
-    <w:lsdException w:name="Normal Table" w:semiHidden="1" w:unhideWhenUsed="1"/>
     <w:lsdException w:name="annotation subject" w:semiHidden="1" w:unhideWhenUsed="1"/>
     <w:lsdException w:name="No List" w:semiHidden="1" w:unhideWhenUsed="1"/>
     <w:lsdException w:name="Outline List 1" w:semiHidden="1" w:unhideWhenUsed="1"/>
@@ -5129,10 +5226,8 @@
     <w:lsdException w:name="Table Elegant" w:semiHidden="1" w:unhideWhenUsed="1"/>
     <w:lsdException w:name="Table Professional" w:semiHidden="1" w:unhideWhenUsed="1"/>
     <w:lsdException w:name="Table Subtle 1" w:semiHidden="1" w:unhideWhenUsed="1"/>
-    <w:lsdException w:name="Table Subtle 2" w:semiHidden="1" w:unhideWhenUsed="1"/>
     <w:lsdException w:name="Table Web 1" w:semiHidden="1" w:unhideWhenUsed="1"/>
     <w:lsdException w:name="Table Web 2" w:semiHidden="1" w:unhideWhenUsed="1"/>
-    <w:lsdException w:name="Table Web 3" w:semiHidden="1" w:unhideWhenUsed="1"/>
     <w:lsdException w:name="Balloon Text" w:semiHidden="1" w:unhideWhenUsed="1"/>
     <w:lsdException w:name="Table Grid" w:uiPriority="39"/>
     <w:lsdException w:name="Table Theme" w:semiHidden="1" w:unhideWhenUsed="1"/>
@@ -5351,15 +5446,39 @@
     <w:lsdException w:name="List Table 5 Dark Accent 6" w:uiPriority="50"/>
     <w:lsdException w:name="List Table 6 Colorful Accent 6" w:uiPriority="51"/>
     <w:lsdException w:name="List Table 7 Colorful Accent 6" w:uiPriority="52"/>
+    <w:lsdException w:name="Mention" w:semiHidden="1" w:unhideWhenUsed="1"/>
+    <w:lsdException w:name="Smart Hyperlink" w:semiHidden="1" w:unhideWhenUsed="1"/>
+    <w:lsdException w:name="Hashtag" w:semiHidden="1" w:unhideWhenUsed="1"/>
+    <w:lsdException w:name="Unresolved Mention" w:semiHidden="1" w:unhideWhenUsed="1"/>
   </w:latentStyles>
   <w:style w:type="paragraph" w:default="1" w:styleId="Normal">
     <w:name w:val="Normal"/>
     <w:qFormat/>
   </w:style>
+  <w:style w:type="paragraph" w:styleId="Ttulo1">
+    <w:name w:val="heading 1"/>
+    <w:basedOn w:val="Normal"/>
+    <w:next w:val="Normal"/>
+    <w:link w:val="Ttulo1Car"/>
+    <w:uiPriority w:val="9"/>
+    <w:qFormat/>
+    <w:rsid w:val="001C452B"/>
+    <w:pPr>
+      <w:keepNext/>
+      <w:keepLines/>
+      <w:spacing w:before="240" w:after="0"/>
+      <w:outlineLvl w:val="0"/>
+    </w:pPr>
+    <w:rPr>
+      <w:rFonts w:asciiTheme="majorHAnsi" w:eastAsiaTheme="majorEastAsia" w:hAnsiTheme="majorHAnsi" w:cstheme="majorBidi"/>
+      <w:color w:val="2E74B5" w:themeColor="accent1" w:themeShade="BF"/>
+      <w:sz w:val="32"/>
+      <w:szCs w:val="32"/>
+    </w:rPr>
+  </w:style>
   <w:style w:type="character" w:default="1" w:styleId="Fuentedeprrafopredeter">
     <w:name w:val="Default Paragraph Font"/>
     <w:uiPriority w:val="1"/>
-    <w:semiHidden/>
     <w:unhideWhenUsed/>
   </w:style>
   <w:style w:type="table" w:default="1" w:styleId="Tablanormal">
@@ -5415,6 +5534,48 @@
       <w:rFonts w:ascii="Arial" w:eastAsia="Arial" w:hAnsi="Arial" w:cs="Arial"/>
       <w:color w:val="000000"/>
       <w:lang w:eastAsia="es-AR"/>
+    </w:rPr>
+  </w:style>
+  <w:style w:type="character" w:customStyle="1" w:styleId="Ttulo1Car">
+    <w:name w:val="Título 1 Car"/>
+    <w:basedOn w:val="Fuentedeprrafopredeter"/>
+    <w:link w:val="Ttulo1"/>
+    <w:uiPriority w:val="9"/>
+    <w:rsid w:val="001C452B"/>
+    <w:rPr>
+      <w:rFonts w:asciiTheme="majorHAnsi" w:eastAsiaTheme="majorEastAsia" w:hAnsiTheme="majorHAnsi" w:cstheme="majorBidi"/>
+      <w:color w:val="2E74B5" w:themeColor="accent1" w:themeShade="BF"/>
+      <w:sz w:val="32"/>
+      <w:szCs w:val="32"/>
+    </w:rPr>
+  </w:style>
+  <w:style w:type="table" w:styleId="Tablaconcuadrcula">
+    <w:name w:val="Table Grid"/>
+    <w:basedOn w:val="Tablanormal"/>
+    <w:uiPriority w:val="39"/>
+    <w:rsid w:val="00A750A9"/>
+    <w:pPr>
+      <w:spacing w:after="0" w:line="240" w:lineRule="auto"/>
+    </w:pPr>
+    <w:tblPr>
+      <w:tblBorders>
+        <w:top w:val="single" w:sz="4" w:space="0" w:color="auto"/>
+        <w:left w:val="single" w:sz="4" w:space="0" w:color="auto"/>
+        <w:bottom w:val="single" w:sz="4" w:space="0" w:color="auto"/>
+        <w:right w:val="single" w:sz="4" w:space="0" w:color="auto"/>
+        <w:insideH w:val="single" w:sz="4" w:space="0" w:color="auto"/>
+        <w:insideV w:val="single" w:sz="4" w:space="0" w:color="auto"/>
+      </w:tblBorders>
+    </w:tblPr>
+  </w:style>
+  <w:style w:type="character" w:styleId="Textodelmarcadordeposicin">
+    <w:name w:val="Placeholder Text"/>
+    <w:basedOn w:val="Fuentedeprrafopredeter"/>
+    <w:uiPriority w:val="99"/>
+    <w:semiHidden/>
+    <w:rsid w:val="00A750A9"/>
+    <w:rPr>
+      <w:color w:val="808080"/>
     </w:rPr>
   </w:style>
 </w:styles>

</xml_diff>